<commit_message>
TODO DONE MORE !
En local, bouton valider = touche entrée, calcul des points
proportionnellement au temps
En ligne, mélanger améliorer, GestionMusique utilise le dossier en
ligne. et plus le dossier Musique

Il reste a vraiment lire la musique via URL
</commit_message>
<xml_diff>
--- a/BlindTestGroupe44/Rapports/A faire.docx
+++ b/BlindTestGroupe44/Rapports/A faire.docx
@@ -119,25 +119,7 @@
         <w:rPr>
           <w:color w:val="008000"/>
         </w:rPr>
-        <w:t xml:space="preserve">SEMI DONE </w:t>
-      </w:r>
-      <w:r>
-        <w:rPr>
-          <w:color w:val="008000"/>
-        </w:rPr>
-        <w:t>faire une partie en temp</w:t>
-      </w:r>
-      <w:r>
-        <w:rPr>
-          <w:color w:val="008000"/>
-        </w:rPr>
-        <w:t>s</w:t>
-      </w:r>
-      <w:r>
-        <w:rPr>
-          <w:color w:val="008000"/>
-        </w:rPr>
-        <w:t xml:space="preserve"> </w:t>
+        <w:t xml:space="preserve">DONE faire une partie en temps </w:t>
       </w:r>
       <w:r>
         <w:rPr>
@@ -145,33 +127,42 @@
           <w:bCs/>
           <w:color w:val="008000"/>
         </w:rPr>
-        <w:t xml:space="preserve"> </w:t>
-      </w:r>
-      <w:r>
+        <w:t xml:space="preserve"> ( pluson repond vite plus il y a de point)</w:t>
+      </w:r>
+    </w:p>
+    <w:p>
+      <w:pPr>
+        <w:pStyle w:val="Normal"/>
         <w:rPr>
           <w:b/>
           <w:bCs/>
           <w:color w:val="008000"/>
         </w:rPr>
-        <w:t>( pluson repond vite plus il y a de point)</w:t>
-      </w:r>
-    </w:p>
-    <w:p>
-      <w:pPr>
-        <w:pStyle w:val="Normal"/>
+      </w:pPr>
+      <w:r>
         <w:rPr>
           <w:b/>
           <w:bCs/>
           <w:color w:val="008000"/>
         </w:rPr>
-      </w:pPr>
-      <w:r>
+        <w:t>=&gt; systeme de coef plus c'est facile plus le coef est grand =&gt;  temps / coef (a discuter, pas encore coder)</w:t>
+      </w:r>
+    </w:p>
+    <w:p>
+      <w:pPr>
+        <w:pStyle w:val="Normal"/>
         <w:rPr>
           <w:b/>
           <w:bCs/>
           <w:color w:val="008000"/>
-        </w:rPr>
-        <w:t>=</w:t>
+          <w:u w:val="single"/>
+        </w:rPr>
+      </w:pPr>
+      <w:r>
+        <w:rPr>
+          <w:color w:val="008000"/>
+        </w:rPr>
+        <w:t>DONE Enlever les doublons ( a voir avec la fonction mélange) =&gt;</w:t>
       </w:r>
       <w:r>
         <w:rPr>
@@ -179,15 +170,16 @@
           <w:bCs/>
           <w:color w:val="008000"/>
         </w:rPr>
-        <w:t xml:space="preserve">&gt; systeme de coef </w:t>
+        <w:t xml:space="preserve"> technique de thomas, c'est a dire on relance un random tant qu'il y a un doublons. C</w:t>
       </w:r>
       <w:r>
         <w:rPr>
           <w:b/>
           <w:bCs/>
           <w:color w:val="008000"/>
-        </w:rPr>
-        <w:t>plus c'est facile plus le coef est grand =&gt;  temps / coef (a discuter, pas encore coder)</w:t>
+          <w:u w:val="single"/>
+        </w:rPr>
+        <w:t>hance de colision = (nbChoix * (nbchoix +1) )/ 2N</w:t>
       </w:r>
     </w:p>
     <w:p>
@@ -197,148 +189,88 @@
           <w:b/>
           <w:bCs/>
           <w:color w:val="008000"/>
-          <w:u w:val="single"/>
-        </w:rPr>
-      </w:pPr>
-      <w:r>
-        <w:rPr>
-          <w:color w:val="008000"/>
-        </w:rPr>
-        <w:t xml:space="preserve">DONE </w:t>
-      </w:r>
-      <w:r>
-        <w:rPr>
-          <w:color w:val="008000"/>
-        </w:rPr>
-        <w:t xml:space="preserve">Enlever les doublons </w:t>
-      </w:r>
-      <w:r>
-        <w:rPr>
-          <w:color w:val="008000"/>
-        </w:rPr>
-        <w:t xml:space="preserve">( a voir avec la fonction mélange) </w:t>
-      </w:r>
-      <w:r>
-        <w:rPr>
-          <w:color w:val="008000"/>
-        </w:rPr>
-        <w:t>=&gt;</w:t>
-      </w:r>
+        </w:rPr>
+      </w:pPr>
       <w:r>
         <w:rPr>
           <w:b/>
           <w:bCs/>
           <w:color w:val="008000"/>
         </w:rPr>
-        <w:t xml:space="preserve"> technique de thomas, c'est a dire on relance un random tant qu'il y a un doublons. C</w:t>
-      </w:r>
-      <w:r>
+        <w:t>=&gt; N étant le nb de chanson du repertoire, on peut supposer que sur la bibli locale, ca ira</w:t>
+      </w:r>
+    </w:p>
+    <w:p>
+      <w:pPr>
+        <w:pStyle w:val="Normal"/>
         <w:rPr>
           <w:b/>
           <w:bCs/>
-          <w:color w:val="008000"/>
-          <w:u w:val="single"/>
-        </w:rPr>
-        <w:t>hance de colision = (nbChoix * (nbchoix +1) )/ 2N</w:t>
-      </w:r>
-    </w:p>
-    <w:p>
-      <w:pPr>
-        <w:pStyle w:val="Normal"/>
+          <w:color w:val="FF0000"/>
+        </w:rPr>
+      </w:pPr>
+      <w:r>
+        <w:rPr>
+          <w:color w:val="FF0000"/>
+        </w:rPr>
+        <w:t>Uti</w:t>
+      </w:r>
+      <w:r>
+        <w:rPr>
+          <w:color w:val="008000"/>
+        </w:rPr>
+        <w:t>liser les pop</w:t>
+      </w:r>
+      <w:r>
+        <w:rPr>
+          <w:color w:val="FF0000"/>
+        </w:rPr>
+        <w:t>u</w:t>
+      </w:r>
+      <w:r>
+        <w:rPr>
+          <w:color w:val="008000"/>
+        </w:rPr>
+        <w:t>p</w:t>
+      </w:r>
+      <w:r>
+        <w:rPr>
+          <w:color w:val="FF0000"/>
+        </w:rPr>
+        <w:t xml:space="preserve"> message </w:t>
+      </w:r>
+      <w:r>
+        <w:rPr>
+          <w:color w:val="008000"/>
+        </w:rPr>
+        <w:t>et erreur si</w:t>
+      </w:r>
+      <w:r>
+        <w:rPr>
+          <w:color w:val="FF0000"/>
+        </w:rPr>
+        <w:t xml:space="preserve"> besoin / </w:t>
+      </w:r>
+      <w:r>
         <w:rPr>
           <w:b/>
           <w:bCs/>
-          <w:color w:val="008000"/>
-        </w:rPr>
-      </w:pPr>
+          <w:color w:val="FF0000"/>
+        </w:rPr>
+        <w:t>erreu</w:t>
+      </w:r>
       <w:r>
         <w:rPr>
           <w:b/>
           <w:bCs/>
           <w:color w:val="008000"/>
         </w:rPr>
-        <w:t>=</w:t>
+        <w:t>rs a determ</w:t>
       </w:r>
       <w:r>
         <w:rPr>
           <w:b/>
           <w:bCs/>
-          <w:color w:val="008000"/>
-        </w:rPr>
-        <w:t>&gt; N étant le nb de chanson du repertoire, on peut supposer que sur la bibli locale, ca ira</w:t>
-      </w:r>
-    </w:p>
-    <w:p>
-      <w:pPr>
-        <w:pStyle w:val="Normal"/>
-        <w:rPr>
-          <w:b/>
-          <w:bCs/>
-          <w:color w:val="FF0000"/>
-        </w:rPr>
-      </w:pPr>
-      <w:r>
-        <w:rPr>
-          <w:color w:val="FF0000"/>
-        </w:rPr>
-        <w:t>Uti</w:t>
-      </w:r>
-      <w:r>
-        <w:rPr>
-          <w:color w:val="008000"/>
-        </w:rPr>
-        <w:t>liser les pop</w:t>
-      </w:r>
-      <w:r>
-        <w:rPr>
-          <w:color w:val="FF0000"/>
-        </w:rPr>
-        <w:t>u</w:t>
-      </w:r>
-      <w:r>
-        <w:rPr>
-          <w:color w:val="008000"/>
-        </w:rPr>
-        <w:t>p</w:t>
-      </w:r>
-      <w:r>
-        <w:rPr>
-          <w:color w:val="FF0000"/>
-        </w:rPr>
-        <w:t xml:space="preserve"> message </w:t>
-      </w:r>
-      <w:r>
-        <w:rPr>
-          <w:color w:val="008000"/>
-        </w:rPr>
-        <w:t>et erreur si</w:t>
-      </w:r>
-      <w:r>
-        <w:rPr>
-          <w:color w:val="FF0000"/>
-        </w:rPr>
-        <w:t xml:space="preserve"> besoin / </w:t>
-      </w:r>
-      <w:r>
-        <w:rPr>
-          <w:b/>
-          <w:bCs/>
-          <w:color w:val="FF0000"/>
-        </w:rPr>
-        <w:t>erreu</w:t>
-      </w:r>
-      <w:r>
-        <w:rPr>
-          <w:b/>
-          <w:bCs/>
-          <w:color w:val="008000"/>
-        </w:rPr>
-        <w:t>rs a determ</w:t>
-      </w:r>
-      <w:r>
-        <w:rPr>
-          <w:b/>
-          <w:bCs/>
           <w:color w:val="FF0000"/>
         </w:rPr>
         <w:t>iner</w:t>
@@ -355,13 +287,7 @@
         <w:rPr>
           <w:color w:val="008000"/>
         </w:rPr>
-        <w:t xml:space="preserve">DONE </w:t>
-      </w:r>
-      <w:r>
-        <w:rPr>
-          <w:color w:val="008000"/>
-        </w:rPr>
-        <w:t>Bouton choisir bibli à améliorer (petit bug quand on quitte et que la bibli n’est pas choisi)</w:t>
+        <w:t>DONE Bouton choisir bibli à améliorer (petit bug quand on quitte et que la bibli n’est pas choisi)</w:t>
       </w:r>
     </w:p>
     <w:p>
@@ -464,13 +390,7 @@
         <w:rPr>
           <w:color w:val="008000"/>
         </w:rPr>
-        <w:t xml:space="preserve">DONE </w:t>
-      </w:r>
-      <w:r>
-        <w:rPr>
-          <w:color w:val="008000"/>
-        </w:rPr>
-        <w:t>PEUSDO ? RILI ? FenetreNom</w:t>
+        <w:t>DONE PEUSDO ? RILI ? FenetreNom</w:t>
       </w:r>
     </w:p>
     <w:p>
@@ -512,19 +432,7 @@
         <w:rPr>
           <w:color w:val="008000"/>
         </w:rPr>
-        <w:t xml:space="preserve">DONE </w:t>
-      </w:r>
-      <w:r>
-        <w:rPr>
-          <w:color w:val="008000"/>
-        </w:rPr>
-        <w:t xml:space="preserve">Fonction qui lit des musiques depuis une URL dans MusicPlayer </w:t>
-      </w:r>
-      <w:r>
-        <w:rPr>
-          <w:color w:val="008000"/>
-        </w:rPr>
-        <w:t>2fonctions : playfromURL / stop from URL =&gt; pas encore integrer au Clientserv</w:t>
+        <w:t>DONE Fonction qui lit des musiques depuis une URL dans MusicPlayer 2fonctions : playfromURL / stop from URL =&gt; pas encore integrer au Clientserv</w:t>
       </w:r>
     </w:p>
     <w:p>
@@ -622,19 +530,13 @@
         <w:rPr>
           <w:color w:val="008000"/>
         </w:rPr>
-        <w:t>SEMI DONE</w:t>
-      </w:r>
-      <w:r>
-        <w:rPr>
-          <w:color w:val="008000"/>
-        </w:rPr>
-        <w:t xml:space="preserve">Etudier la factory de difficultés et faire un truc dans « les règles de l’art » </w:t>
-      </w:r>
-      <w:r>
-        <w:rPr>
-          <w:color w:val="008000"/>
-        </w:rPr>
-        <w:t>je trouve ce site pas mal, enfin exemple simple et tres concret mais j'ai l'impression que c'est pas adapté a notre cas une factory correspondrait plutot a des fonctions et non a une mise aj our de valeur globale ( a discuter)</w:t>
+        <w:t xml:space="preserve">SEMI DONEEtudier la factory de difficultés et faire un truc dans « les règles de l’art » je trouve ce site pas mal, enfin exemple simple et tres concret mais j'ai l'impression que c'est pas adapté a notre cas une factory correspondrait plutot a des fonctions et non a une mise aj our de valeur globale ( a discuter) </w:t>
+      </w:r>
+      <w:r>
+        <w:rPr>
+          <w:color w:val="000080"/>
+        </w:rPr>
+        <w:t>http://www.dotnetperls.com/factory</w:t>
       </w:r>
       <w:r>
         <w:rPr>
@@ -644,18 +546,6 @@
       </w:r>
       <w:r>
         <w:rPr>
-          <w:color w:val="000080"/>
-        </w:rPr>
-        <w:t>http://www.dotnetperls.com/factory</w:t>
-      </w:r>
-      <w:r>
-        <w:rPr>
-          <w:color w:val="008000"/>
-        </w:rPr>
-        <w:t xml:space="preserve"> </w:t>
-      </w:r>
-      <w:r>
-        <w:rPr>
           <w:color w:val="FF0000"/>
         </w:rPr>
         <w:t>et check</w:t>
@@ -714,25 +604,13 @@
         <w:rPr>
           <w:color w:val="008000"/>
         </w:rPr>
-        <w:t xml:space="preserve">DONE </w:t>
-      </w:r>
-      <w:r>
-        <w:rPr>
-          <w:color w:val="008000"/>
-        </w:rPr>
-        <w:t>Verifier le mélangeage de liste (le cout)</w:t>
+        <w:t>DONE Verifier le mélangeage de liste (le cout)</w:t>
       </w:r>
       <w:r>
         <w:rPr>
           <w:color w:val="006B6B"/>
         </w:rPr>
-        <w:t xml:space="preserve"> </w:t>
-      </w:r>
-      <w:r>
-        <w:rPr>
-          <w:color w:val="006B6B"/>
-        </w:rPr>
-        <w:t>trop couteux pour l'utilisation. Si on a une liste de 1000 élément, tu vas mélanger les 1000 alors qu'uon va  regarder uniquement les 4 premier (en difficulté moyenne) pour une manche =&gt; peut etre adapté le nb de swap en fonction de la difficulté, ou trouver un autre moyen.</w:t>
+        <w:t xml:space="preserve"> trop couteux pour l'utilisation. Si on a une liste de 1000 élément, tu vas mélanger les 1000 alors qu'uon va  regarder uniquement les 4 premier (en difficulté moyenne) pour une manche =&gt; peut etre adapté le nb de swap en fonction de la difficulté, ou trouver un autre moyen.</w:t>
       </w:r>
     </w:p>
     <w:p>
@@ -858,10 +736,36 @@
         <w:bidi w:val="0"/>
         <w:spacing w:before="0" w:after="160"/>
         <w:jc w:val="left"/>
-        <w:rPr/>
-      </w:pPr>
-      <w:r>
-        <w:rPr/>
+        <w:rPr>
+          <w:color w:val="CC6633"/>
+        </w:rPr>
+      </w:pPr>
+      <w:r>
+        <w:rPr>
+          <w:color w:val="CC6633"/>
+        </w:rPr>
+      </w:r>
+    </w:p>
+    <w:p>
+      <w:pPr>
+        <w:pStyle w:val="Normal"/>
+        <w:widowControl/>
+        <w:suppressAutoHyphens w:val="true"/>
+        <w:bidi w:val="0"/>
+        <w:spacing w:before="0" w:after="160"/>
+        <w:jc w:val="left"/>
+        <w:rPr>
+          <w:color w:val="CC6633"/>
+          <w:sz w:val="32"/>
+          <w:szCs w:val="32"/>
+        </w:rPr>
+      </w:pPr>
+      <w:r>
+        <w:rPr>
+          <w:color w:val="CC6633"/>
+          <w:sz w:val="32"/>
+          <w:szCs w:val="32"/>
+        </w:rPr>
       </w:r>
     </w:p>
     <w:sectPr>
@@ -1530,12 +1434,12 @@
       <w:widowControl/>
       <w:suppressAutoHyphens w:val="true"/>
       <w:bidi w:val="0"/>
-      <w:spacing w:before="0" w:after="160" w:lineRule="auto" w:line="259"/>
+      <w:spacing w:lineRule="auto" w:line="259" w:before="0" w:after="160"/>
       <w:jc w:val="left"/>
     </w:pPr>
     <w:rPr>
       <w:rFonts w:ascii="Calibri" w:hAnsi="Calibri" w:eastAsia="SimSun" w:cs="Calibri"/>
-      <w:color w:val="auto"/>
+      <w:color w:val="00000A"/>
       <w:sz w:val="22"/>
       <w:szCs w:val="22"/>
       <w:lang w:val="fr-FR" w:eastAsia="en-US" w:bidi="ar-SA"/>
@@ -1558,6 +1462,30 @@
     <w:name w:val="ListLabel 2"/>
     <w:rPr>
       <w:rFonts w:cs="Courier New"/>
+    </w:rPr>
+  </w:style>
+  <w:style w:type="character" w:styleId="ListLabel3">
+    <w:name w:val="ListLabel 3"/>
+    <w:rPr>
+      <w:rFonts w:cs="Calibri"/>
+    </w:rPr>
+  </w:style>
+  <w:style w:type="character" w:styleId="ListLabel4">
+    <w:name w:val="ListLabel 4"/>
+    <w:rPr>
+      <w:rFonts w:cs="Courier New"/>
+    </w:rPr>
+  </w:style>
+  <w:style w:type="character" w:styleId="ListLabel5">
+    <w:name w:val="ListLabel 5"/>
+    <w:rPr>
+      <w:rFonts w:cs="Wingdings"/>
+    </w:rPr>
+  </w:style>
+  <w:style w:type="character" w:styleId="ListLabel6">
+    <w:name w:val="ListLabel 6"/>
+    <w:rPr>
+      <w:rFonts w:cs="Symbol"/>
     </w:rPr>
   </w:style>
   <w:style w:type="paragraph" w:styleId="Titre">

</xml_diff>